<commit_message>
Mid-year documents and preentation ceated, files organized
</commit_message>
<xml_diff>
--- a/Project Idea Document.docx
+++ b/Project Idea Document.docx
@@ -1,6 +1,6 @@
 
 <file path=word/document.xml><?xml version="1.0" encoding="utf-8"?>
-<w:document xmlns:wpc="http://schemas.microsoft.com/office/word/2010/wordprocessingCanvas" xmlns:cx="http://schemas.microsoft.com/office/drawing/2014/chartex" xmlns:mc="http://schemas.openxmlformats.org/markup-compatibility/2006" xmlns:o="urn:schemas-microsoft-com:office:office" xmlns:r="http://schemas.openxmlformats.org/officeDocument/2006/relationships" xmlns:m="http://schemas.openxmlformats.org/officeDocument/2006/math" xmlns:v="urn:schemas-microsoft-com:vml" xmlns:wp14="http://schemas.microsoft.com/office/word/2010/wordprocessingDrawing" xmlns:wp="http://schemas.openxmlformats.org/drawingml/2006/wordprocessingDrawing" xmlns:w10="urn:schemas-microsoft-com:office:word" xmlns:w="http://schemas.openxmlformats.org/wordprocessingml/2006/main" xmlns:w14="http://schemas.microsoft.com/office/word/2010/wordml" xmlns:w15="http://schemas.microsoft.com/office/word/2012/wordml" xmlns:w16se="http://schemas.microsoft.com/office/word/2015/wordml/symex" xmlns:wpg="http://schemas.microsoft.com/office/word/2010/wordprocessingGroup" xmlns:wpi="http://schemas.microsoft.com/office/word/2010/wordprocessingInk" xmlns:wne="http://schemas.microsoft.com/office/word/2006/wordml" xmlns:wps="http://schemas.microsoft.com/office/word/2010/wordprocessingShape" mc:Ignorable="w14 w15 w16se wp14">
+<w:document xmlns:wpc="http://schemas.microsoft.com/office/word/2010/wordprocessingCanvas" xmlns:cx="http://schemas.microsoft.com/office/drawing/2014/chartex" xmlns:cx1="http://schemas.microsoft.com/office/drawing/2015/9/8/chartex" xmlns:cx2="http://schemas.microsoft.com/office/drawing/2015/10/21/chartex" xmlns:cx3="http://schemas.microsoft.com/office/drawing/2016/5/9/chartex" xmlns:cx4="http://schemas.microsoft.com/office/drawing/2016/5/10/chartex" xmlns:cx5="http://schemas.microsoft.com/office/drawing/2016/5/11/chartex" xmlns:cx6="http://schemas.microsoft.com/office/drawing/2016/5/12/chartex" xmlns:cx7="http://schemas.microsoft.com/office/drawing/2016/5/13/chartex" xmlns:cx8="http://schemas.microsoft.com/office/drawing/2016/5/14/chartex" xmlns:mc="http://schemas.openxmlformats.org/markup-compatibility/2006" xmlns:aink="http://schemas.microsoft.com/office/drawing/2016/ink" xmlns:am3d="http://schemas.microsoft.com/office/drawing/2017/model3d" xmlns:o="urn:schemas-microsoft-com:office:office" xmlns:r="http://schemas.openxmlformats.org/officeDocument/2006/relationships" xmlns:m="http://schemas.openxmlformats.org/officeDocument/2006/math" xmlns:v="urn:schemas-microsoft-com:vml" xmlns:wp14="http://schemas.microsoft.com/office/word/2010/wordprocessingDrawing" xmlns:wp="http://schemas.openxmlformats.org/drawingml/2006/wordprocessingDrawing" xmlns:w10="urn:schemas-microsoft-com:office:word" xmlns:w="http://schemas.openxmlformats.org/wordprocessingml/2006/main" xmlns:w14="http://schemas.microsoft.com/office/word/2010/wordml" xmlns:w15="http://schemas.microsoft.com/office/word/2012/wordml" xmlns:w16cid="http://schemas.microsoft.com/office/word/2016/wordml/cid" xmlns:w16se="http://schemas.microsoft.com/office/word/2015/wordml/symex" xmlns:wpg="http://schemas.microsoft.com/office/word/2010/wordprocessingGroup" xmlns:wpi="http://schemas.microsoft.com/office/word/2010/wordprocessingInk" xmlns:wne="http://schemas.microsoft.com/office/word/2006/wordml" xmlns:wps="http://schemas.microsoft.com/office/word/2010/wordprocessingShape" mc:Ignorable="w14 w15 w16se w16cid wp14">
   <w:body>
     <w:p>
       <w:pPr>
@@ -57,154 +57,117 @@
       </w:r>
     </w:p>
     <w:p>
-      <w:r>
-        <w:t xml:space="preserve">When it comes to organizing their </w:t>
-      </w:r>
-      <w:r>
-        <w:t>class schedule</w:t>
-      </w:r>
-      <w:r>
-        <w:t>,</w:t>
-      </w:r>
-      <w:r>
-        <w:t xml:space="preserve"> lectures/</w:t>
-      </w:r>
-      <w:r>
-        <w:t>sections/</w:t>
-      </w:r>
-      <w:r>
-        <w:t>labs materials</w:t>
-      </w:r>
-      <w:r>
-        <w:t xml:space="preserve"> and upcoming assignments/</w:t>
-      </w:r>
-      <w:r>
-        <w:t>exams</w:t>
-      </w:r>
-      <w:r>
-        <w:t>, students</w:t>
-      </w:r>
-      <w:r>
-        <w:t xml:space="preserve"> here</w:t>
-      </w:r>
-      <w:r>
-        <w:t xml:space="preserve"> at Faculty of Computer and Information, Cairo University </w:t>
-      </w:r>
-      <w:r>
-        <w:t xml:space="preserve">are in a terrible mess. </w:t>
-      </w:r>
-    </w:p>
-    <w:p>
-      <w:r>
-        <w:t xml:space="preserve">Students at FCI are scattered across many places. </w:t>
-      </w:r>
-      <w:r>
-        <w:t>Some professors</w:t>
-      </w:r>
-      <w:r>
-        <w:t xml:space="preserve"> and TAs</w:t>
-      </w:r>
-      <w:r>
-        <w:t xml:space="preserve"> </w:t>
-      </w:r>
-      <w:r>
-        <w:t xml:space="preserve">publish their announcements and materials on the faculty’s official website, others use a third-party website </w:t>
-      </w:r>
-      <w:r>
-        <w:t>such as Acadox, and moreover some professors</w:t>
-      </w:r>
-      <w:r>
-        <w:t xml:space="preserve"> and TAs</w:t>
-      </w:r>
-      <w:r>
-        <w:t xml:space="preserve"> send the materials and announcements to a student who is supposed to deliver that to all the other students. Besides that, the faculty schedule is provided to students as</w:t>
-      </w:r>
-      <w:r>
-        <w:t xml:space="preserve"> just</w:t>
-      </w:r>
-      <w:r>
-        <w:t xml:space="preserve"> a plain document. </w:t>
-      </w:r>
-      <w:r>
-        <w:t>S</w:t>
-      </w:r>
-      <w:r>
-        <w:t>tudents lose track of assignments deliveries and quizzes that they have</w:t>
-      </w:r>
-      <w:r>
-        <w:t>.</w:t>
-      </w:r>
-    </w:p>
-    <w:p>
-      <w:r>
-        <w:t>Also the faculty doesn’t provide a forum where the students can ask</w:t>
-      </w:r>
-      <w:r>
-        <w:t xml:space="preserve"> and discuss</w:t>
-      </w:r>
-      <w:r>
-        <w:t xml:space="preserve"> about things relating to their courses or things that aren’t clear for them or they just don’t understand. Students have to use social network websites such as Facebook </w:t>
-      </w:r>
-      <w:r>
-        <w:t xml:space="preserve">to communicate </w:t>
-      </w:r>
-      <w:r>
-        <w:t xml:space="preserve">which is so </w:t>
-      </w:r>
-      <w:r>
-        <w:t xml:space="preserve">distracting </w:t>
-      </w:r>
-      <w:r>
-        <w:t xml:space="preserve">and it won’t be appropriate for professors and TAs to answer the questions and help the students. </w:t>
-      </w:r>
-    </w:p>
-    <w:p>
-      <w:pPr>
-        <w:rPr>
-          <w:lang w:bidi="ar-EG"/>
-        </w:rPr>
-      </w:pPr>
-      <w:r>
-        <w:t xml:space="preserve">So after all of that students are scattered between the faculty’s website, Acadox, Facebook, </w:t>
+      <w:pPr>
+        <w:ind w:firstLine="720"/>
+        <w:rPr>
+          <w:sz w:val="24"/>
+          <w:szCs w:val="24"/>
+        </w:rPr>
+      </w:pPr>
+      <w:r>
+        <w:rPr>
+          <w:sz w:val="24"/>
+          <w:szCs w:val="24"/>
+        </w:rPr>
+        <w:t xml:space="preserve">When it comes to organizing their class schedule, lectures/sections/labs materials and upcoming assignments/exams, students here at Faculty of Computer and Information, Cairo University are in a terrible mess. </w:t>
+      </w:r>
+    </w:p>
+    <w:p>
+      <w:pPr>
+        <w:rPr>
+          <w:sz w:val="24"/>
+          <w:szCs w:val="24"/>
+        </w:rPr>
+      </w:pPr>
+      <w:r>
+        <w:rPr>
+          <w:sz w:val="24"/>
+          <w:szCs w:val="24"/>
+        </w:rPr>
+        <w:t>Students at FCI are scattered across many places. Some professors and TAs publish their announcements and materials on the faculty’s official website, others use a third-party website such as Acadox, and moreover some professors and TAs send the materials and announcements to a student who is supposed to deliver that to all the other students. Besides that, the faculty’s schedule is provided to students as just a plain document. Students lose track of assignments deliveries and quizzes that they have.</w:t>
+      </w:r>
+    </w:p>
+    <w:p>
+      <w:pPr>
+        <w:rPr>
+          <w:sz w:val="24"/>
+          <w:szCs w:val="24"/>
+        </w:rPr>
+      </w:pPr>
+      <w:r>
+        <w:rPr>
+          <w:sz w:val="24"/>
+          <w:szCs w:val="24"/>
+        </w:rPr>
+        <w:t xml:space="preserve">Moreover, the faculty doesn’t provide a forum where the students can ask and discuss about things relating to their courses or things that aren’t clear for them or they just don’t understand. Students have to use social network websites such as Facebook to communicate which is so distracting and it won’t be appropriate for professors and TAs to answer the questions and help the students. </w:t>
+      </w:r>
+    </w:p>
+    <w:p>
+      <w:pPr>
+        <w:rPr>
+          <w:sz w:val="24"/>
+          <w:szCs w:val="24"/>
+          <w:lang w:bidi="ar-EG"/>
+        </w:rPr>
+      </w:pPr>
+      <w:r>
+        <w:rPr>
+          <w:sz w:val="24"/>
+          <w:szCs w:val="24"/>
+        </w:rPr>
+        <w:t xml:space="preserve">So, after all of that students are scattered between the faculty’s website, Acadox, Facebook, </w:t>
       </w:r>
       <w:proofErr w:type="spellStart"/>
       <w:r>
+        <w:rPr>
+          <w:sz w:val="24"/>
+          <w:szCs w:val="24"/>
+        </w:rPr>
         <w:t>GDrive</w:t>
       </w:r>
       <w:proofErr w:type="spellEnd"/>
       <w:r>
+        <w:rPr>
+          <w:sz w:val="24"/>
+          <w:szCs w:val="24"/>
+        </w:rPr>
         <w:t xml:space="preserve">, Dropbox, </w:t>
       </w:r>
       <w:r>
         <w:rPr>
-          <w:lang w:bidi="ar-EG"/>
-        </w:rPr>
-        <w:t xml:space="preserve">Mega, etc… After all of that they can’t help </w:t>
-      </w:r>
-      <w:r>
-        <w:rPr>
-          <w:lang w:bidi="ar-EG"/>
-        </w:rPr>
-        <w:t>being lost and unorganized.</w:t>
-      </w:r>
-    </w:p>
-    <w:p>
-      <w:pPr>
-        <w:rPr>
-          <w:lang w:bidi="ar-EG"/>
-        </w:rPr>
-      </w:pPr>
-    </w:p>
-    <w:p>
-      <w:pPr>
-        <w:rPr>
-          <w:lang w:bidi="ar-EG"/>
-        </w:rPr>
-      </w:pPr>
+          <w:sz w:val="24"/>
+          <w:szCs w:val="24"/>
+          <w:lang w:bidi="ar-EG"/>
+        </w:rPr>
+        <w:t>Mega, etc.… After all of that they can’t help being lost and unorganized.</w:t>
+      </w:r>
+    </w:p>
+    <w:p>
+      <w:pPr>
+        <w:rPr>
+          <w:sz w:val="24"/>
+          <w:szCs w:val="24"/>
+          <w:lang w:bidi="ar-EG"/>
+        </w:rPr>
+      </w:pPr>
+    </w:p>
+    <w:p>
+      <w:pPr>
+        <w:ind w:firstLine="720"/>
+        <w:rPr>
+          <w:sz w:val="24"/>
+          <w:szCs w:val="24"/>
+          <w:lang w:bidi="ar-EG"/>
+        </w:rPr>
+      </w:pPr>
+      <w:bookmarkStart w:id="0" w:name="_GoBack"/>
+      <w:bookmarkEnd w:id="0"/>
       <w:r>
         <w:rPr>
           <w:b/>
           <w:bCs/>
+          <w:sz w:val="24"/>
+          <w:szCs w:val="24"/>
           <w:u w:val="single"/>
           <w:lang w:bidi="ar-EG"/>
         </w:rPr>
@@ -212,210 +175,75 @@
       </w:r>
       <w:r>
         <w:rPr>
-          <w:lang w:bidi="ar-EG"/>
-        </w:rPr>
-        <w:t xml:space="preserve"> aims to help students stay organized by providing them with their schedule, depending on what year they’re in</w:t>
-      </w:r>
-      <w:r>
-        <w:rPr>
-          <w:lang w:bidi="ar-EG"/>
-        </w:rPr>
-        <w:t xml:space="preserve">, their major, </w:t>
-      </w:r>
-      <w:r>
-        <w:rPr>
-          <w:lang w:bidi="ar-EG"/>
-        </w:rPr>
-        <w:t>minor</w:t>
-      </w:r>
-      <w:r>
-        <w:rPr>
-          <w:lang w:bidi="ar-EG"/>
-        </w:rPr>
-        <w:t xml:space="preserve"> and the courses they have registered. The schedule will tell them what lectures/labs/sections they have and the location of these in the faculty </w:t>
-      </w:r>
-      <w:r>
-        <w:rPr>
-          <w:lang w:bidi="ar-EG"/>
-        </w:rPr>
-        <w:t>lectures/sections halls and labs</w:t>
-      </w:r>
-      <w:r>
-        <w:rPr>
-          <w:lang w:bidi="ar-EG"/>
-        </w:rPr>
-        <w:t>. If the student doesn’t k</w:t>
-      </w:r>
-      <w:r>
-        <w:rPr>
-          <w:lang w:bidi="ar-EG"/>
-        </w:rPr>
-        <w:t>now the location of his lecture</w:t>
-      </w:r>
-      <w:r>
-        <w:rPr>
-          <w:lang w:bidi="ar-EG"/>
-        </w:rPr>
-        <w:t xml:space="preserve"> or lab the app will help him and show him a map to where the lecture</w:t>
-      </w:r>
-      <w:r>
-        <w:rPr>
-          <w:lang w:bidi="ar-EG"/>
-        </w:rPr>
-        <w:t>/section</w:t>
-      </w:r>
-      <w:r>
-        <w:rPr>
-          <w:lang w:bidi="ar-EG"/>
-        </w:rPr>
-        <w:t xml:space="preserve"> hall</w:t>
-      </w:r>
-      <w:r>
-        <w:rPr>
-          <w:lang w:bidi="ar-EG"/>
-        </w:rPr>
-        <w:t xml:space="preserve"> or lab is in the faculty. </w:t>
-      </w:r>
-      <w:r>
-        <w:rPr>
-          <w:lang w:bidi="ar-EG"/>
-        </w:rPr>
-        <w:t>The Schedule will inform them if there’s any quizzes, exams or assignments delivery at a certain lab or lecture.</w:t>
-      </w:r>
-    </w:p>
-    <w:p>
-      <w:pPr>
-        <w:rPr>
-          <w:lang w:bidi="ar-EG"/>
-        </w:rPr>
-      </w:pPr>
-      <w:r>
-        <w:rPr>
-          <w:lang w:bidi="ar-EG"/>
-        </w:rPr>
-        <w:t xml:space="preserve">Also </w:t>
-      </w:r>
-      <w:r>
-        <w:rPr>
-          <w:lang w:bidi="ar-EG"/>
-        </w:rPr>
-        <w:t>students</w:t>
-      </w:r>
-      <w:r>
-        <w:rPr>
-          <w:lang w:bidi="ar-EG"/>
-        </w:rPr>
-        <w:t xml:space="preserve"> receive notifications for new announcements, upcoming quizzes and assignments deliveries to help </w:t>
-      </w:r>
-      <w:r>
-        <w:rPr>
-          <w:lang w:bidi="ar-EG"/>
-        </w:rPr>
-        <w:t>them</w:t>
-      </w:r>
-      <w:r>
-        <w:rPr>
-          <w:lang w:bidi="ar-EG"/>
-        </w:rPr>
-        <w:t xml:space="preserve"> keep track with </w:t>
-      </w:r>
-      <w:r>
-        <w:rPr>
-          <w:lang w:bidi="ar-EG"/>
-        </w:rPr>
-        <w:t>their</w:t>
-      </w:r>
-      <w:r>
-        <w:rPr>
-          <w:lang w:bidi="ar-EG"/>
-        </w:rPr>
-        <w:t xml:space="preserve"> courses. </w:t>
-      </w:r>
-      <w:r>
-        <w:rPr>
-          <w:lang w:bidi="ar-EG"/>
-        </w:rPr>
-        <w:t>Students will also be notified regularly to remind them of their assignments, quizzes and exams and urge them to do their studies</w:t>
-      </w:r>
-      <w:r>
-        <w:rPr>
-          <w:lang w:bidi="ar-EG"/>
-        </w:rPr>
-        <w:t xml:space="preserve"> and work</w:t>
-      </w:r>
-      <w:r>
-        <w:rPr>
-          <w:lang w:bidi="ar-EG"/>
-        </w:rPr>
-        <w:t xml:space="preserve"> before </w:t>
-      </w:r>
-      <w:r>
-        <w:rPr>
-          <w:lang w:bidi="ar-EG"/>
-        </w:rPr>
-        <w:t>due date</w:t>
-      </w:r>
-      <w:r>
-        <w:rPr>
-          <w:lang w:bidi="ar-EG"/>
-        </w:rPr>
-        <w:t xml:space="preserve">.  </w:t>
-      </w:r>
-    </w:p>
-    <w:p>
-      <w:pPr>
-        <w:rPr>
-          <w:lang w:bidi="ar-EG"/>
-        </w:rPr>
-      </w:pPr>
-      <w:r>
-        <w:rPr>
-          <w:lang w:bidi="ar-EG"/>
-        </w:rPr>
-        <w:t>The app will organize downloading and uploading materials and will provide each course’s lectures, sections</w:t>
-      </w:r>
-      <w:r>
-        <w:rPr>
-          <w:lang w:bidi="ar-EG"/>
-        </w:rPr>
-        <w:t xml:space="preserve"> and</w:t>
-      </w:r>
-      <w:r>
-        <w:rPr>
-          <w:lang w:bidi="ar-EG"/>
-        </w:rPr>
-        <w:t xml:space="preserve"> labs with its materials that was uploaded.</w:t>
-      </w:r>
-    </w:p>
-    <w:p>
-      <w:pPr>
-        <w:rPr>
-          <w:lang w:bidi="ar-EG"/>
-        </w:rPr>
-      </w:pPr>
-      <w:r>
-        <w:rPr>
-          <w:lang w:bidi="ar-EG"/>
-        </w:rPr>
-        <w:t xml:space="preserve">That’s not it </w:t>
-      </w:r>
-      <w:r>
-        <w:rPr>
-          <w:lang w:bidi="ar-EG"/>
-        </w:rPr>
-        <w:t>the app will provide a forum for the students to communicate with each other.</w:t>
-      </w:r>
-      <w:r>
-        <w:t xml:space="preserve"> </w:t>
-      </w:r>
-      <w:r>
-        <w:t>Students can help each other and what will be better is that now it will be appropriate for professors and TAs to enter the forum and answer some of these questions.</w:t>
-      </w:r>
-      <w:r>
-        <w:t xml:space="preserve"> The </w:t>
-      </w:r>
-      <w:r>
-        <w:rPr>
+          <w:sz w:val="24"/>
+          <w:szCs w:val="24"/>
+          <w:lang w:bidi="ar-EG"/>
+        </w:rPr>
+        <w:t xml:space="preserve"> aims to help students stay organized by providing them with their schedule, depending on what year they’re in, their major, minor and the courses they have registered. The schedule will tell them what lectures/labs/sections they have and the location of these in the faculty lectures/sections halls and labs. If the student doesn’t know the location of his lecture or lab the app will help him and show him a map to where the lecture/section hall or lab is in the faculty. The Schedule will inform them if there’s any quizzes, exams or assignments delivery at a certain lab or lecture.</w:t>
+      </w:r>
+    </w:p>
+    <w:p>
+      <w:pPr>
+        <w:rPr>
+          <w:sz w:val="24"/>
+          <w:szCs w:val="24"/>
+          <w:lang w:bidi="ar-EG"/>
+        </w:rPr>
+      </w:pPr>
+      <w:r>
+        <w:rPr>
+          <w:sz w:val="24"/>
+          <w:szCs w:val="24"/>
+          <w:lang w:bidi="ar-EG"/>
+        </w:rPr>
+        <w:t xml:space="preserve">Also, students receive notifications for new announcements, upcoming quizzes and assignments deliveries to help them keep track with their courses. Students will also be notified regularly to remind them of their assignments, quizzes and exams and urge them to do their studies and work early before due date.  </w:t>
+      </w:r>
+    </w:p>
+    <w:p>
+      <w:pPr>
+        <w:rPr>
+          <w:sz w:val="24"/>
+          <w:szCs w:val="24"/>
+          <w:lang w:bidi="ar-EG"/>
+        </w:rPr>
+      </w:pPr>
+      <w:r>
+        <w:rPr>
+          <w:sz w:val="24"/>
+          <w:szCs w:val="24"/>
+          <w:lang w:bidi="ar-EG"/>
+        </w:rPr>
+        <w:t>The app will organize downloading and uploading materials and will provide each course’s lectures, sections and labs with its materials that was uploaded.</w:t>
+      </w:r>
+    </w:p>
+    <w:p>
+      <w:pPr>
+        <w:rPr>
+          <w:sz w:val="24"/>
+          <w:szCs w:val="24"/>
+          <w:lang w:bidi="ar-EG"/>
+        </w:rPr>
+      </w:pPr>
+      <w:r>
+        <w:rPr>
+          <w:sz w:val="24"/>
+          <w:szCs w:val="24"/>
+          <w:lang w:bidi="ar-EG"/>
+        </w:rPr>
+        <w:lastRenderedPageBreak/>
+        <w:t>That’s not it the app will provide a forum for the students to communicate with each other.</w:t>
+      </w:r>
+      <w:r>
+        <w:rPr>
+          <w:sz w:val="24"/>
+          <w:szCs w:val="24"/>
+        </w:rPr>
+        <w:t xml:space="preserve"> Students can help each other and what will be better is that now it will be appropriate for professors and TAs to enter the forum and answer some of these questions. The </w:t>
+      </w:r>
+      <w:r>
+        <w:rPr>
+          <w:sz w:val="24"/>
+          <w:szCs w:val="24"/>
           <w:lang w:bidi="ar-EG"/>
         </w:rPr>
         <w:t>forum will be categorized and organized according to course, topic, etc...</w:t>
@@ -423,16 +251,41 @@
     </w:p>
     <w:p>
       <w:pPr>
-        <w:rPr>
-          <w:lang w:bidi="ar-EG"/>
-        </w:rPr>
-      </w:pPr>
-      <w:r>
-        <w:rPr>
-          <w:lang w:bidi="ar-EG"/>
-        </w:rPr>
-        <w:t>The app will contain many more features that will help FCI students in many aspects.</w:t>
-      </w:r>
+        <w:spacing w:after="50"/>
+        <w:rPr>
+          <w:sz w:val="24"/>
+          <w:szCs w:val="24"/>
+          <w:lang w:bidi="ar-EG"/>
+        </w:rPr>
+      </w:pPr>
+      <w:r>
+        <w:rPr>
+          <w:sz w:val="24"/>
+          <w:szCs w:val="24"/>
+          <w:lang w:bidi="ar-EG"/>
+        </w:rPr>
+        <w:t>The app will contain many more features that will help FCI students in many aspects</w:t>
+      </w:r>
+    </w:p>
+    <w:p>
+      <w:pPr>
+        <w:spacing w:after="50"/>
+        <w:rPr>
+          <w:sz w:val="24"/>
+          <w:szCs w:val="24"/>
+          <w:lang w:bidi="ar-EG"/>
+        </w:rPr>
+      </w:pPr>
+    </w:p>
+    <w:p>
+      <w:pPr>
+        <w:spacing w:after="50"/>
+        <w:rPr>
+          <w:sz w:val="24"/>
+          <w:szCs w:val="24"/>
+          <w:lang w:bidi="ar-EG"/>
+        </w:rPr>
+      </w:pPr>
     </w:p>
     <w:p>
       <w:pPr>
@@ -453,7 +306,6 @@
           <w:u w:val="single"/>
           <w:lang w:bidi="ar-EG"/>
         </w:rPr>
-        <w:lastRenderedPageBreak/>
         <w:t>App’s Main Functionalit</w:t>
       </w:r>
       <w:r>
@@ -1053,7 +905,7 @@
         <w:rPr>
           <w:lang w:bidi="ar-EG"/>
         </w:rPr>
-        <w:pict>
+        <w:pict w14:anchorId="4465E211">
           <v:rect id="_x0000_i1025" style="width:0;height:1.5pt" o:hralign="center" o:hrstd="t" o:hr="t" fillcolor="#a0a0a0" stroked="f"/>
         </w:pict>
       </w:r>
@@ -1103,7 +955,6 @@
         </w:rPr>
         <w:t xml:space="preserve">The app will allow users (professors, students or TAs) to send </w:t>
       </w:r>
-      <w:bookmarkStart w:id="0" w:name="_GoBack"/>
       <w:r>
         <w:rPr>
           <w:u w:val="single"/>
@@ -1117,7 +968,6 @@
         </w:rPr>
         <w:t xml:space="preserve"> </w:t>
       </w:r>
-      <w:bookmarkEnd w:id="0"/>
       <w:r>
         <w:rPr>
           <w:lang w:bidi="ar-EG"/>
@@ -1204,6 +1054,7 @@
         <w:rPr>
           <w:lang w:bidi="ar-EG"/>
         </w:rPr>
+        <w:lastRenderedPageBreak/>
         <w:t xml:space="preserve">The app will have a </w:t>
       </w:r>
       <w:r>
@@ -1232,17 +1083,6 @@
     </w:p>
     <w:p>
       <w:pPr>
-        <w:tabs>
-          <w:tab w:val="left" w:pos="1250"/>
-        </w:tabs>
-        <w:rPr>
-          <w:lang w:bidi="ar-EG"/>
-        </w:rPr>
-      </w:pPr>
-    </w:p>
-    <w:p>
-      <w:pPr>
-        <w:pStyle w:val="ListParagraph"/>
         <w:tabs>
           <w:tab w:val="left" w:pos="1250"/>
         </w:tabs>
@@ -1281,7 +1121,6 @@
           <w:u w:val="single"/>
           <w:lang w:bidi="ar-EG"/>
         </w:rPr>
-        <w:lastRenderedPageBreak/>
         <w:t>Tools to be used in building the app:</w:t>
       </w:r>
     </w:p>
@@ -1307,26 +1146,67 @@
           <w:tab w:val="left" w:pos="1250"/>
         </w:tabs>
         <w:rPr>
-          <w:lang w:bidi="ar-EG"/>
-        </w:rPr>
-      </w:pPr>
-      <w:r>
-        <w:rPr>
-          <w:lang w:bidi="ar-EG"/>
-        </w:rPr>
-        <w:t>The app client will be an android app (and possibly a website</w:t>
-      </w:r>
-      <w:r>
-        <w:rPr>
-          <w:lang w:bidi="ar-EG"/>
-        </w:rPr>
-        <w:t xml:space="preserve"> especially an Admin website</w:t>
-      </w:r>
-      <w:r>
-        <w:rPr>
-          <w:lang w:bidi="ar-EG"/>
-        </w:rPr>
-        <w:t>).</w:t>
+          <w:sz w:val="24"/>
+          <w:szCs w:val="24"/>
+          <w:lang w:bidi="ar-EG"/>
+        </w:rPr>
+      </w:pPr>
+      <w:r>
+        <w:rPr>
+          <w:sz w:val="24"/>
+          <w:szCs w:val="24"/>
+          <w:lang w:bidi="ar-EG"/>
+        </w:rPr>
+        <w:t xml:space="preserve">The app frontend clients will be an </w:t>
+      </w:r>
+      <w:r>
+        <w:rPr>
+          <w:b/>
+          <w:bCs/>
+          <w:sz w:val="24"/>
+          <w:szCs w:val="24"/>
+          <w:lang w:bidi="ar-EG"/>
+        </w:rPr>
+        <w:t>Android</w:t>
+      </w:r>
+      <w:r>
+        <w:rPr>
+          <w:sz w:val="24"/>
+          <w:szCs w:val="24"/>
+          <w:lang w:bidi="ar-EG"/>
+        </w:rPr>
+        <w:t xml:space="preserve"> app (and possibly a website especially an Admin website). </w:t>
+      </w:r>
+    </w:p>
+    <w:p>
+      <w:pPr>
+        <w:pStyle w:val="ListParagraph"/>
+        <w:tabs>
+          <w:tab w:val="left" w:pos="1250"/>
+        </w:tabs>
+        <w:ind w:left="1080"/>
+        <w:rPr>
+          <w:sz w:val="24"/>
+          <w:szCs w:val="24"/>
+          <w:lang w:bidi="ar-EG"/>
+        </w:rPr>
+      </w:pPr>
+      <w:r>
+        <w:rPr>
+          <w:sz w:val="24"/>
+          <w:szCs w:val="24"/>
+          <w:u w:val="single"/>
+          <w:lang w:bidi="ar-EG"/>
+        </w:rPr>
+        <w:t>Tools</w:t>
+      </w:r>
+      <w:r>
+        <w:rPr>
+          <w:sz w:val="24"/>
+          <w:szCs w:val="24"/>
+          <w:lang w:bidi="ar-EG"/>
+        </w:rPr>
+        <w:t>: Android Studio IDE</w:t>
       </w:r>
     </w:p>
     <w:p>
@@ -1340,164 +1220,204 @@
           <w:tab w:val="left" w:pos="1250"/>
         </w:tabs>
         <w:rPr>
-          <w:lang w:bidi="ar-EG"/>
-        </w:rPr>
-      </w:pPr>
-      <w:r>
-        <w:rPr>
-          <w:lang w:bidi="ar-EG"/>
-        </w:rPr>
-        <w:t>The app backend will be built using</w:t>
-      </w:r>
-      <w:r>
-        <w:rPr>
-          <w:lang w:bidi="ar-EG"/>
-        </w:rPr>
-        <w:t xml:space="preserve"> </w:t>
+          <w:sz w:val="24"/>
+          <w:szCs w:val="24"/>
+          <w:lang w:bidi="ar-EG"/>
+        </w:rPr>
+      </w:pPr>
+      <w:r>
+        <w:rPr>
+          <w:sz w:val="24"/>
+          <w:szCs w:val="24"/>
+          <w:lang w:bidi="ar-EG"/>
+        </w:rPr>
+        <w:t xml:space="preserve">The app backend will be built using </w:t>
       </w:r>
       <w:r>
         <w:rPr>
           <w:b/>
           <w:bCs/>
-          <w:lang w:bidi="ar-EG"/>
-        </w:rPr>
-        <w:t>PHP</w:t>
-      </w:r>
-      <w:r>
-        <w:rPr>
-          <w:lang w:bidi="ar-EG"/>
-        </w:rPr>
-        <w:t xml:space="preserve"> </w:t>
-      </w:r>
-      <w:r>
-        <w:rPr>
-          <w:lang w:bidi="ar-EG"/>
-        </w:rPr>
-        <w:t>with SQL</w:t>
-      </w:r>
-      <w:r>
-        <w:rPr>
-          <w:lang w:bidi="ar-EG"/>
-        </w:rPr>
-        <w:t xml:space="preserve"> database (possibly </w:t>
+          <w:sz w:val="24"/>
+          <w:szCs w:val="24"/>
+          <w:lang w:bidi="ar-EG"/>
+        </w:rPr>
+        <w:t>PHP Laravel</w:t>
+      </w:r>
+      <w:r>
+        <w:rPr>
+          <w:sz w:val="24"/>
+          <w:szCs w:val="24"/>
+          <w:lang w:bidi="ar-EG"/>
+        </w:rPr>
+        <w:t xml:space="preserve"> with </w:t>
       </w:r>
       <w:r>
         <w:rPr>
           <w:b/>
           <w:bCs/>
+          <w:sz w:val="24"/>
+          <w:szCs w:val="24"/>
           <w:lang w:bidi="ar-EG"/>
         </w:rPr>
         <w:t>MySQL</w:t>
       </w:r>
       <w:r>
         <w:rPr>
-          <w:lang w:bidi="ar-EG"/>
-        </w:rPr>
-        <w:t>)</w:t>
-      </w:r>
-      <w:r>
-        <w:rPr>
-          <w:lang w:bidi="ar-EG"/>
-        </w:rPr>
-        <w:t xml:space="preserve">. The backend </w:t>
-      </w:r>
-      <w:r>
-        <w:rPr>
-          <w:lang w:bidi="ar-EG"/>
-        </w:rPr>
-        <w:t>will be built using Service Oriented Architecture (SOA) providing RESTful web services to be used in the front-end clients</w:t>
-      </w:r>
-      <w:r>
-        <w:rPr>
-          <w:lang w:bidi="ar-EG"/>
-        </w:rPr>
-        <w:t xml:space="preserve">. </w:t>
-      </w:r>
-    </w:p>
-    <w:p>
-      <w:pPr>
-        <w:tabs>
-          <w:tab w:val="left" w:pos="1250"/>
-        </w:tabs>
-        <w:rPr>
-          <w:lang w:bidi="ar-EG"/>
-        </w:rPr>
-      </w:pPr>
-    </w:p>
-    <w:p>
-      <w:pPr>
-        <w:tabs>
-          <w:tab w:val="left" w:pos="1250"/>
-        </w:tabs>
-        <w:rPr>
-          <w:lang w:bidi="ar-EG"/>
-        </w:rPr>
-      </w:pPr>
-    </w:p>
-    <w:p>
-      <w:pPr>
-        <w:tabs>
-          <w:tab w:val="left" w:pos="1250"/>
-        </w:tabs>
-        <w:rPr>
-          <w:lang w:bidi="ar-EG"/>
-        </w:rPr>
-      </w:pPr>
-    </w:p>
-    <w:p>
-      <w:pPr>
-        <w:tabs>
-          <w:tab w:val="left" w:pos="1250"/>
-        </w:tabs>
-        <w:rPr>
-          <w:lang w:bidi="ar-EG"/>
-        </w:rPr>
-      </w:pPr>
-    </w:p>
-    <w:p>
-      <w:pPr>
-        <w:tabs>
-          <w:tab w:val="left" w:pos="1250"/>
-        </w:tabs>
-        <w:rPr>
-          <w:lang w:bidi="ar-EG"/>
-        </w:rPr>
-      </w:pPr>
-    </w:p>
-    <w:p>
-      <w:pPr>
-        <w:tabs>
-          <w:tab w:val="left" w:pos="1250"/>
-        </w:tabs>
-        <w:rPr>
-          <w:lang w:bidi="ar-EG"/>
-        </w:rPr>
-      </w:pPr>
-    </w:p>
-    <w:p>
-      <w:pPr>
-        <w:tabs>
-          <w:tab w:val="left" w:pos="1250"/>
-        </w:tabs>
-        <w:rPr>
-          <w:lang w:bidi="ar-EG"/>
-        </w:rPr>
-      </w:pPr>
-    </w:p>
-    <w:p>
-      <w:pPr>
-        <w:tabs>
-          <w:tab w:val="left" w:pos="1250"/>
-        </w:tabs>
-        <w:rPr>
-          <w:lang w:bidi="ar-EG"/>
-        </w:rPr>
-      </w:pPr>
-      <w:r>
-        <w:rPr>
-          <w:lang w:bidi="ar-EG"/>
-        </w:rPr>
-        <w:pict>
+          <w:sz w:val="24"/>
+          <w:szCs w:val="24"/>
+          <w:lang w:bidi="ar-EG"/>
+        </w:rPr>
+        <w:t xml:space="preserve"> database. The backend will be built using </w:t>
+      </w:r>
+      <w:r>
+        <w:rPr>
+          <w:sz w:val="24"/>
+          <w:szCs w:val="24"/>
+          <w:u w:val="single"/>
+          <w:lang w:bidi="ar-EG"/>
+        </w:rPr>
+        <w:t>Service Oriented Architecture</w:t>
+      </w:r>
+      <w:r>
+        <w:rPr>
+          <w:sz w:val="24"/>
+          <w:szCs w:val="24"/>
+          <w:lang w:bidi="ar-EG"/>
+        </w:rPr>
+        <w:t xml:space="preserve"> (SOA) providing RESTful web services to be used in the front-end clients. </w:t>
+      </w:r>
+    </w:p>
+    <w:p>
+      <w:pPr>
+        <w:pStyle w:val="ListParagraph"/>
+        <w:tabs>
+          <w:tab w:val="left" w:pos="1250"/>
+        </w:tabs>
+        <w:ind w:left="1080"/>
+        <w:rPr>
+          <w:sz w:val="24"/>
+          <w:szCs w:val="24"/>
+          <w:lang w:bidi="ar-EG"/>
+        </w:rPr>
+      </w:pPr>
+      <w:r>
+        <w:rPr>
+          <w:sz w:val="24"/>
+          <w:szCs w:val="24"/>
+          <w:u w:val="single"/>
+          <w:lang w:bidi="ar-EG"/>
+        </w:rPr>
+        <w:t>Tools</w:t>
+      </w:r>
+      <w:r>
+        <w:rPr>
+          <w:sz w:val="24"/>
+          <w:szCs w:val="24"/>
+          <w:lang w:bidi="ar-EG"/>
+        </w:rPr>
+        <w:t xml:space="preserve">: </w:t>
+      </w:r>
+      <w:proofErr w:type="spellStart"/>
+      <w:r>
+        <w:rPr>
+          <w:sz w:val="24"/>
+          <w:szCs w:val="24"/>
+          <w:lang w:bidi="ar-EG"/>
+        </w:rPr>
+        <w:t>PhpStorm</w:t>
+      </w:r>
+      <w:proofErr w:type="spellEnd"/>
+      <w:r>
+        <w:rPr>
+          <w:sz w:val="24"/>
+          <w:szCs w:val="24"/>
+          <w:lang w:bidi="ar-EG"/>
+        </w:rPr>
+        <w:t xml:space="preserve"> IDE, </w:t>
+      </w:r>
+      <w:proofErr w:type="spellStart"/>
+      <w:r>
+        <w:rPr>
+          <w:sz w:val="24"/>
+          <w:szCs w:val="24"/>
+          <w:lang w:bidi="ar-EG"/>
+        </w:rPr>
+        <w:t>Laragon</w:t>
+      </w:r>
+      <w:proofErr w:type="spellEnd"/>
+      <w:r>
+        <w:rPr>
+          <w:sz w:val="24"/>
+          <w:szCs w:val="24"/>
+          <w:lang w:bidi="ar-EG"/>
+        </w:rPr>
+        <w:t>, MySQL workbench, XAMPP, …</w:t>
+      </w:r>
+    </w:p>
+    <w:p>
+      <w:pPr>
+        <w:tabs>
+          <w:tab w:val="left" w:pos="1250"/>
+        </w:tabs>
+        <w:rPr>
+          <w:lang w:bidi="ar-EG"/>
+        </w:rPr>
+      </w:pPr>
+    </w:p>
+    <w:p>
+      <w:pPr>
+        <w:tabs>
+          <w:tab w:val="left" w:pos="1250"/>
+        </w:tabs>
+        <w:rPr>
+          <w:lang w:bidi="ar-EG"/>
+        </w:rPr>
+      </w:pPr>
+    </w:p>
+    <w:p>
+      <w:pPr>
+        <w:tabs>
+          <w:tab w:val="left" w:pos="1250"/>
+        </w:tabs>
+        <w:rPr>
+          <w:lang w:bidi="ar-EG"/>
+        </w:rPr>
+      </w:pPr>
+    </w:p>
+    <w:p>
+      <w:pPr>
+        <w:tabs>
+          <w:tab w:val="left" w:pos="1250"/>
+        </w:tabs>
+        <w:rPr>
+          <w:lang w:bidi="ar-EG"/>
+        </w:rPr>
+      </w:pPr>
+    </w:p>
+    <w:p>
+      <w:pPr>
+        <w:tabs>
+          <w:tab w:val="left" w:pos="1250"/>
+        </w:tabs>
+        <w:rPr>
+          <w:lang w:bidi="ar-EG"/>
+        </w:rPr>
+      </w:pPr>
+    </w:p>
+    <w:p>
+      <w:pPr>
+        <w:tabs>
+          <w:tab w:val="left" w:pos="1250"/>
+        </w:tabs>
+        <w:rPr>
+          <w:lang w:bidi="ar-EG"/>
+        </w:rPr>
+      </w:pPr>
+      <w:r>
+        <w:rPr>
+          <w:lang w:bidi="ar-EG"/>
+        </w:rPr>
+        <w:pict w14:anchorId="139E7288">
           <v:rect id="_x0000_i1026" style="width:0;height:1.5pt" o:hralign="center" o:hrstd="t" o:hr="t" fillcolor="#a0a0a0" stroked="f"/>
         </w:pict>
       </w:r>
@@ -1599,7 +1519,7 @@
 </file>
 
 <file path=word/numbering.xml><?xml version="1.0" encoding="utf-8"?>
-<w:numbering xmlns:wpc="http://schemas.microsoft.com/office/word/2010/wordprocessingCanvas" xmlns:cx="http://schemas.microsoft.com/office/drawing/2014/chartex" xmlns:mc="http://schemas.openxmlformats.org/markup-compatibility/2006" xmlns:o="urn:schemas-microsoft-com:office:office" xmlns:r="http://schemas.openxmlformats.org/officeDocument/2006/relationships" xmlns:m="http://schemas.openxmlformats.org/officeDocument/2006/math" xmlns:v="urn:schemas-microsoft-com:vml" xmlns:wp14="http://schemas.microsoft.com/office/word/2010/wordprocessingDrawing" xmlns:wp="http://schemas.openxmlformats.org/drawingml/2006/wordprocessingDrawing" xmlns:w10="urn:schemas-microsoft-com:office:word" xmlns:w="http://schemas.openxmlformats.org/wordprocessingml/2006/main" xmlns:w14="http://schemas.microsoft.com/office/word/2010/wordml" xmlns:w15="http://schemas.microsoft.com/office/word/2012/wordml" xmlns:w16se="http://schemas.microsoft.com/office/word/2015/wordml/symex" xmlns:wpg="http://schemas.microsoft.com/office/word/2010/wordprocessingGroup" xmlns:wpi="http://schemas.microsoft.com/office/word/2010/wordprocessingInk" xmlns:wne="http://schemas.microsoft.com/office/word/2006/wordml" xmlns:wps="http://schemas.microsoft.com/office/word/2010/wordprocessingShape" mc:Ignorable="w14 w15 w16se wp14">
+<w:numbering xmlns:wpc="http://schemas.microsoft.com/office/word/2010/wordprocessingCanvas" xmlns:cx="http://schemas.microsoft.com/office/drawing/2014/chartex" xmlns:cx1="http://schemas.microsoft.com/office/drawing/2015/9/8/chartex" xmlns:cx2="http://schemas.microsoft.com/office/drawing/2015/10/21/chartex" xmlns:cx3="http://schemas.microsoft.com/office/drawing/2016/5/9/chartex" xmlns:cx4="http://schemas.microsoft.com/office/drawing/2016/5/10/chartex" xmlns:cx5="http://schemas.microsoft.com/office/drawing/2016/5/11/chartex" xmlns:cx6="http://schemas.microsoft.com/office/drawing/2016/5/12/chartex" xmlns:cx7="http://schemas.microsoft.com/office/drawing/2016/5/13/chartex" xmlns:cx8="http://schemas.microsoft.com/office/drawing/2016/5/14/chartex" xmlns:mc="http://schemas.openxmlformats.org/markup-compatibility/2006" xmlns:aink="http://schemas.microsoft.com/office/drawing/2016/ink" xmlns:am3d="http://schemas.microsoft.com/office/drawing/2017/model3d" xmlns:o="urn:schemas-microsoft-com:office:office" xmlns:r="http://schemas.openxmlformats.org/officeDocument/2006/relationships" xmlns:m="http://schemas.openxmlformats.org/officeDocument/2006/math" xmlns:v="urn:schemas-microsoft-com:vml" xmlns:wp14="http://schemas.microsoft.com/office/word/2010/wordprocessingDrawing" xmlns:wp="http://schemas.openxmlformats.org/drawingml/2006/wordprocessingDrawing" xmlns:w10="urn:schemas-microsoft-com:office:word" xmlns:w="http://schemas.openxmlformats.org/wordprocessingml/2006/main" xmlns:w14="http://schemas.microsoft.com/office/word/2010/wordml" xmlns:w15="http://schemas.microsoft.com/office/word/2012/wordml" xmlns:w16cid="http://schemas.microsoft.com/office/word/2016/wordml/cid" xmlns:w16se="http://schemas.microsoft.com/office/word/2015/wordml/symex" xmlns:wpg="http://schemas.microsoft.com/office/word/2010/wordprocessingGroup" xmlns:wpi="http://schemas.microsoft.com/office/word/2010/wordprocessingInk" xmlns:wne="http://schemas.microsoft.com/office/word/2006/wordml" xmlns:wps="http://schemas.microsoft.com/office/word/2010/wordprocessingShape" mc:Ignorable="w14 w15 w16se w16cid wp14">
   <w:abstractNum w:abstractNumId="0" w15:restartNumberingAfterBreak="0">
     <w:nsid w:val="173C0E31"/>
     <w:multiLevelType w:val="hybridMultilevel"/>
@@ -1880,7 +1800,7 @@
 </file>
 
 <file path=word/styles.xml><?xml version="1.0" encoding="utf-8"?>
-<w:styles xmlns:mc="http://schemas.openxmlformats.org/markup-compatibility/2006" xmlns:r="http://schemas.openxmlformats.org/officeDocument/2006/relationships" xmlns:w="http://schemas.openxmlformats.org/wordprocessingml/2006/main" xmlns:w14="http://schemas.microsoft.com/office/word/2010/wordml" xmlns:w15="http://schemas.microsoft.com/office/word/2012/wordml" xmlns:w16se="http://schemas.microsoft.com/office/word/2015/wordml/symex" mc:Ignorable="w14 w15 w16se">
+<w:styles xmlns:mc="http://schemas.openxmlformats.org/markup-compatibility/2006" xmlns:r="http://schemas.openxmlformats.org/officeDocument/2006/relationships" xmlns:w="http://schemas.openxmlformats.org/wordprocessingml/2006/main" xmlns:w14="http://schemas.microsoft.com/office/word/2010/wordml" xmlns:w15="http://schemas.microsoft.com/office/word/2012/wordml" xmlns:w16cid="http://schemas.microsoft.com/office/word/2016/wordml/cid" xmlns:w16se="http://schemas.microsoft.com/office/word/2015/wordml/symex" mc:Ignorable="w14 w15 w16se w16cid">
   <w:docDefaults>
     <w:rPrDefault>
       <w:rPr>
@@ -1896,7 +1816,7 @@
       </w:pPr>
     </w:pPrDefault>
   </w:docDefaults>
-  <w:latentStyles w:defLockedState="0" w:defUIPriority="99" w:defSemiHidden="0" w:defUnhideWhenUsed="0" w:defQFormat="0" w:count="371">
+  <w:latentStyles w:defLockedState="0" w:defUIPriority="99" w:defSemiHidden="0" w:defUnhideWhenUsed="0" w:defQFormat="0" w:count="375">
     <w:lsdException w:name="Normal" w:uiPriority="0" w:qFormat="1"/>
     <w:lsdException w:name="heading 1" w:uiPriority="9" w:qFormat="1"/>
     <w:lsdException w:name="heading 2" w:semiHidden="1" w:uiPriority="9" w:unhideWhenUsed="1" w:qFormat="1"/>
@@ -2268,6 +2188,10 @@
     <w:lsdException w:name="List Table 5 Dark Accent 6" w:uiPriority="50"/>
     <w:lsdException w:name="List Table 6 Colorful Accent 6" w:uiPriority="51"/>
     <w:lsdException w:name="List Table 7 Colorful Accent 6" w:uiPriority="52"/>
+    <w:lsdException w:name="Mention" w:semiHidden="1" w:unhideWhenUsed="1"/>
+    <w:lsdException w:name="Smart Hyperlink" w:semiHidden="1" w:unhideWhenUsed="1"/>
+    <w:lsdException w:name="Hashtag" w:semiHidden="1" w:unhideWhenUsed="1"/>
+    <w:lsdException w:name="Unresolved Mention" w:semiHidden="1" w:unhideWhenUsed="1"/>
   </w:latentStyles>
   <w:style w:type="paragraph" w:default="1" w:styleId="Normal">
     <w:name w:val="Normal"/>

</xml_diff>